<commit_message>
- fix issue #35 - aggiunta validazione form client side con validazione schema - aggiornate tutte le viste con validazione - clean up helper - cleanup script fill DB
</commit_message>
<xml_diff>
--- a/static/pcto_templates/01-Convenzione-generale.docx
+++ b/static/pcto_templates/01-Convenzione-generale.docx
@@ -976,7 +976,7 @@
           <w:szCs w:val="22"/>
           <w:shd w:fill="FFFFFF" w:val="clear"/>
         </w:rPr>
-        <w:t xml:space="preserve"> </w:t>
+        <w:t xml:space="preserve"> {direttore_</w:t>
       </w:r>
       <w:r>
         <w:rPr>
@@ -987,7 +987,18 @@
           <w:szCs w:val="22"/>
           <w:shd w:fill="FFFFFF" w:val="clear"/>
         </w:rPr>
-        <w:t xml:space="preserve">{direttore} </w:t>
+        <w:t>nome</w:t>
+      </w:r>
+      <w:r>
+        <w:rPr>
+          <w:rFonts w:cs="Calibri" w:ascii="Garamond" w:hAnsi="Garamond"/>
+          <w:b w:val="false"/>
+          <w:bCs w:val="false"/>
+          <w:color w:val="222222"/>
+          <w:szCs w:val="22"/>
+          <w:shd w:fill="FFFFFF" w:val="clear"/>
+        </w:rPr>
+        <w:t xml:space="preserve">} </w:t>
       </w:r>
       <w:r>
         <w:rPr>
@@ -1005,6 +1016,41 @@
           <w:szCs w:val="22"/>
           <w:shd w:fill="FFFFFF" w:val="clear"/>
         </w:rPr>
+        <w:t xml:space="preserve"> {</w:t>
+      </w:r>
+      <w:r>
+        <w:rPr>
+          <w:rFonts w:cs="Calibri" w:ascii="Garamond" w:hAnsi="Garamond"/>
+          <w:b w:val="false"/>
+          <w:color w:val="222222"/>
+          <w:szCs w:val="22"/>
+          <w:shd w:fill="FFFFFF" w:val="clear"/>
+        </w:rPr>
+        <w:t>direttore_</w:t>
+      </w:r>
+      <w:r>
+        <w:rPr>
+          <w:rFonts w:cs="Calibri" w:ascii="Garamond" w:hAnsi="Garamond"/>
+          <w:b w:val="false"/>
+          <w:color w:val="222222"/>
+          <w:szCs w:val="22"/>
+          <w:shd w:fill="FFFFFF" w:val="clear"/>
+        </w:rPr>
+        <w:t xml:space="preserve">natoA} </w:t>
+      </w:r>
+      <w:r>
+        <w:rPr>
+          <w:rFonts w:cs="Arial" w:ascii="Garamond" w:hAnsi="Garamond"/>
+          <w:b w:val="false"/>
+          <w:szCs w:val="22"/>
+        </w:rPr>
+        <w:t>il</w:t>
+      </w:r>
+      <w:r>
+        <w:rPr>
+          <w:rFonts w:cs="Arial" w:ascii="Garamond" w:hAnsi="Garamond"/>
+          <w:szCs w:val="22"/>
+        </w:rPr>
         <w:t xml:space="preserve"> </w:t>
       </w:r>
       <w:r>
@@ -1015,22 +1061,7 @@
           <w:szCs w:val="22"/>
           <w:shd w:fill="FFFFFF" w:val="clear"/>
         </w:rPr>
-        <w:t xml:space="preserve">{natoA} </w:t>
-      </w:r>
-      <w:r>
-        <w:rPr>
-          <w:rFonts w:cs="Arial" w:ascii="Garamond" w:hAnsi="Garamond"/>
-          <w:b w:val="false"/>
-          <w:szCs w:val="22"/>
-        </w:rPr>
-        <w:t>il</w:t>
-      </w:r>
-      <w:r>
-        <w:rPr>
-          <w:rFonts w:cs="Arial" w:ascii="Garamond" w:hAnsi="Garamond"/>
-          <w:szCs w:val="22"/>
-        </w:rPr>
-        <w:t xml:space="preserve"> </w:t>
+        <w:t>{</w:t>
       </w:r>
       <w:r>
         <w:rPr>
@@ -1040,7 +1071,17 @@
           <w:szCs w:val="22"/>
           <w:shd w:fill="FFFFFF" w:val="clear"/>
         </w:rPr>
-        <w:t>{natoIl}</w:t>
+        <w:t>direttore_</w:t>
+      </w:r>
+      <w:r>
+        <w:rPr>
+          <w:rFonts w:cs="Calibri" w:ascii="Garamond" w:hAnsi="Garamond"/>
+          <w:b w:val="false"/>
+          <w:color w:val="222222"/>
+          <w:szCs w:val="22"/>
+          <w:shd w:fill="FFFFFF" w:val="clear"/>
+        </w:rPr>
+        <w:t>natoIl}</w:t>
       </w:r>
       <w:r>
         <w:rPr>
@@ -1058,7 +1099,27 @@
           <w:szCs w:val="22"/>
           <w:shd w:fill="FFFFFF" w:val="clear"/>
         </w:rPr>
-        <w:t xml:space="preserve">{codiceF} </w:t>
+        <w:t>{</w:t>
+      </w:r>
+      <w:r>
+        <w:rPr>
+          <w:rFonts w:cs="Calibri" w:ascii="Garamond" w:hAnsi="Garamond"/>
+          <w:b w:val="false"/>
+          <w:color w:val="222222"/>
+          <w:szCs w:val="22"/>
+          <w:shd w:fill="FFFFFF" w:val="clear"/>
+        </w:rPr>
+        <w:t>direttore_</w:t>
+      </w:r>
+      <w:r>
+        <w:rPr>
+          <w:rFonts w:cs="Calibri" w:ascii="Garamond" w:hAnsi="Garamond"/>
+          <w:b w:val="false"/>
+          <w:color w:val="222222"/>
+          <w:szCs w:val="22"/>
+          <w:shd w:fill="FFFFFF" w:val="clear"/>
+        </w:rPr>
+        <w:t xml:space="preserve">codiceF} </w:t>
       </w:r>
       <w:r>
         <w:rPr>

</xml_diff>

<commit_message>
- fix issue #35 (#44)
- aggiunta validazione form client side con validazione schema
- aggiornate tutte le viste con validazione
- clean up helper
- cleanup script fill DB
</commit_message>
<xml_diff>
--- a/static/pcto_templates/01-Convenzione-generale.docx
+++ b/static/pcto_templates/01-Convenzione-generale.docx
@@ -976,7 +976,7 @@
           <w:szCs w:val="22"/>
           <w:shd w:fill="FFFFFF" w:val="clear"/>
         </w:rPr>
-        <w:t xml:space="preserve"> </w:t>
+        <w:t xml:space="preserve"> {direttore_</w:t>
       </w:r>
       <w:r>
         <w:rPr>
@@ -987,7 +987,18 @@
           <w:szCs w:val="22"/>
           <w:shd w:fill="FFFFFF" w:val="clear"/>
         </w:rPr>
-        <w:t xml:space="preserve">{direttore} </w:t>
+        <w:t>nome</w:t>
+      </w:r>
+      <w:r>
+        <w:rPr>
+          <w:rFonts w:cs="Calibri" w:ascii="Garamond" w:hAnsi="Garamond"/>
+          <w:b w:val="false"/>
+          <w:bCs w:val="false"/>
+          <w:color w:val="222222"/>
+          <w:szCs w:val="22"/>
+          <w:shd w:fill="FFFFFF" w:val="clear"/>
+        </w:rPr>
+        <w:t xml:space="preserve">} </w:t>
       </w:r>
       <w:r>
         <w:rPr>
@@ -1005,6 +1016,41 @@
           <w:szCs w:val="22"/>
           <w:shd w:fill="FFFFFF" w:val="clear"/>
         </w:rPr>
+        <w:t xml:space="preserve"> {</w:t>
+      </w:r>
+      <w:r>
+        <w:rPr>
+          <w:rFonts w:cs="Calibri" w:ascii="Garamond" w:hAnsi="Garamond"/>
+          <w:b w:val="false"/>
+          <w:color w:val="222222"/>
+          <w:szCs w:val="22"/>
+          <w:shd w:fill="FFFFFF" w:val="clear"/>
+        </w:rPr>
+        <w:t>direttore_</w:t>
+      </w:r>
+      <w:r>
+        <w:rPr>
+          <w:rFonts w:cs="Calibri" w:ascii="Garamond" w:hAnsi="Garamond"/>
+          <w:b w:val="false"/>
+          <w:color w:val="222222"/>
+          <w:szCs w:val="22"/>
+          <w:shd w:fill="FFFFFF" w:val="clear"/>
+        </w:rPr>
+        <w:t xml:space="preserve">natoA} </w:t>
+      </w:r>
+      <w:r>
+        <w:rPr>
+          <w:rFonts w:cs="Arial" w:ascii="Garamond" w:hAnsi="Garamond"/>
+          <w:b w:val="false"/>
+          <w:szCs w:val="22"/>
+        </w:rPr>
+        <w:t>il</w:t>
+      </w:r>
+      <w:r>
+        <w:rPr>
+          <w:rFonts w:cs="Arial" w:ascii="Garamond" w:hAnsi="Garamond"/>
+          <w:szCs w:val="22"/>
+        </w:rPr>
         <w:t xml:space="preserve"> </w:t>
       </w:r>
       <w:r>
@@ -1015,22 +1061,7 @@
           <w:szCs w:val="22"/>
           <w:shd w:fill="FFFFFF" w:val="clear"/>
         </w:rPr>
-        <w:t xml:space="preserve">{natoA} </w:t>
-      </w:r>
-      <w:r>
-        <w:rPr>
-          <w:rFonts w:cs="Arial" w:ascii="Garamond" w:hAnsi="Garamond"/>
-          <w:b w:val="false"/>
-          <w:szCs w:val="22"/>
-        </w:rPr>
-        <w:t>il</w:t>
-      </w:r>
-      <w:r>
-        <w:rPr>
-          <w:rFonts w:cs="Arial" w:ascii="Garamond" w:hAnsi="Garamond"/>
-          <w:szCs w:val="22"/>
-        </w:rPr>
-        <w:t xml:space="preserve"> </w:t>
+        <w:t>{</w:t>
       </w:r>
       <w:r>
         <w:rPr>
@@ -1040,7 +1071,17 @@
           <w:szCs w:val="22"/>
           <w:shd w:fill="FFFFFF" w:val="clear"/>
         </w:rPr>
-        <w:t>{natoIl}</w:t>
+        <w:t>direttore_</w:t>
+      </w:r>
+      <w:r>
+        <w:rPr>
+          <w:rFonts w:cs="Calibri" w:ascii="Garamond" w:hAnsi="Garamond"/>
+          <w:b w:val="false"/>
+          <w:color w:val="222222"/>
+          <w:szCs w:val="22"/>
+          <w:shd w:fill="FFFFFF" w:val="clear"/>
+        </w:rPr>
+        <w:t>natoIl}</w:t>
       </w:r>
       <w:r>
         <w:rPr>
@@ -1058,7 +1099,27 @@
           <w:szCs w:val="22"/>
           <w:shd w:fill="FFFFFF" w:val="clear"/>
         </w:rPr>
-        <w:t xml:space="preserve">{codiceF} </w:t>
+        <w:t>{</w:t>
+      </w:r>
+      <w:r>
+        <w:rPr>
+          <w:rFonts w:cs="Calibri" w:ascii="Garamond" w:hAnsi="Garamond"/>
+          <w:b w:val="false"/>
+          <w:color w:val="222222"/>
+          <w:szCs w:val="22"/>
+          <w:shd w:fill="FFFFFF" w:val="clear"/>
+        </w:rPr>
+        <w:t>direttore_</w:t>
+      </w:r>
+      <w:r>
+        <w:rPr>
+          <w:rFonts w:cs="Calibri" w:ascii="Garamond" w:hAnsi="Garamond"/>
+          <w:b w:val="false"/>
+          <w:color w:val="222222"/>
+          <w:szCs w:val="22"/>
+          <w:shd w:fill="FFFFFF" w:val="clear"/>
+        </w:rPr>
+        <w:t xml:space="preserve">codiceF} </w:t>
       </w:r>
       <w:r>
         <w:rPr>

</xml_diff>